<commit_message>
Stand 19.07., kurz nach 0 Uhr
</commit_message>
<xml_diff>
--- a/ENDAUFGABE2/ToDo.docx
+++ b/ENDAUFGABE2/ToDo.docx
@@ -11,7 +11,36 @@
         </w:numPr>
       </w:pPr>
       <w:r>
-        <w:t>State-Bildchen in State</w:t>
+        <w:rPr>
+          <w:lang w:val="en-US"/>
+        </w:rPr>
+        <w:t>State-</w:t>
+      </w:r>
+      <w:proofErr w:type="spellStart"/>
+      <w:r>
+        <w:rPr>
+          <w:lang w:val="en-US"/>
+        </w:rPr>
+        <w:t>Bildchen</w:t>
+      </w:r>
+      <w:proofErr w:type="spellEnd"/>
+      <w:r>
+        <w:rPr>
+          <w:lang w:val="en-US"/>
+        </w:rPr>
+        <w:t xml:space="preserve"> in State</w:t>
+      </w:r>
+      <w:r>
+        <w:rPr>
+          <w:lang w:val="en-US"/>
+        </w:rPr>
+        <w:t xml:space="preserve"> (funct</w:t>
+      </w:r>
+      <w:r>
+        <w:rPr>
+          <w:lang w:val="en-US"/>
+        </w:rPr>
+        <w:t>ion, interval)?</w:t>
       </w:r>
     </w:p>
     <w:p>
@@ -23,7 +52,37 @@
         </w:numPr>
       </w:pPr>
       <w:r>
-        <w:t>Pflanzen wachsen lassen</w:t>
+        <w:t>H</w:t>
+      </w:r>
+      <w:r>
+        <w:t>arvest</w:t>
+      </w:r>
+      <w:r>
+        <w:t>-Funktion</w:t>
+      </w:r>
+    </w:p>
+    <w:p>
+      <w:pPr>
+        <w:pStyle w:val="Listenabsatz"/>
+        <w:numPr>
+          <w:ilvl w:val="1"/>
+          <w:numId w:val="1"/>
+        </w:numPr>
+      </w:pPr>
+      <w:r>
+        <w:t>Bildchen muss verschwinden</w:t>
+      </w:r>
+    </w:p>
+    <w:p>
+      <w:pPr>
+        <w:pStyle w:val="Listenabsatz"/>
+        <w:numPr>
+          <w:ilvl w:val="1"/>
+          <w:numId w:val="1"/>
+        </w:numPr>
+      </w:pPr>
+      <w:r>
+        <w:t xml:space="preserve">Capital muss aufgeschlagen werden </w:t>
       </w:r>
     </w:p>
     <w:p>
@@ -35,37 +94,10 @@
         </w:numPr>
       </w:pPr>
       <w:r>
-        <w:t>H</w:t>
-      </w:r>
-      <w:r>
-        <w:t>arvest</w:t>
-      </w:r>
-      <w:r>
-        <w:t>-Funktion</w:t>
-      </w:r>
-    </w:p>
-    <w:p>
-      <w:pPr>
-        <w:pStyle w:val="Listenabsatz"/>
-        <w:numPr>
-          <w:ilvl w:val="1"/>
-          <w:numId w:val="1"/>
-        </w:numPr>
-      </w:pPr>
-      <w:r>
-        <w:t>Bildchen muss verschwinden</w:t>
-      </w:r>
-    </w:p>
-    <w:p>
-      <w:pPr>
-        <w:pStyle w:val="Listenabsatz"/>
-        <w:numPr>
-          <w:ilvl w:val="1"/>
-          <w:numId w:val="1"/>
-        </w:numPr>
-      </w:pPr>
-      <w:r>
-        <w:t xml:space="preserve">Capital muss aufgeschlagen werden </w:t>
+        <w:t>neues Klassendiagramm</w:t>
+      </w:r>
+      <w:r>
+        <w:t xml:space="preserve"> + AD</w:t>
       </w:r>
     </w:p>
     <w:p>
@@ -77,52 +109,26 @@
         </w:numPr>
       </w:pPr>
       <w:r>
-        <w:t>Verkaufspreis muss geändert werden</w:t>
-      </w:r>
-    </w:p>
-    <w:p>
-      <w:pPr>
-        <w:pStyle w:val="Listenabsatz"/>
-        <w:numPr>
-          <w:ilvl w:val="0"/>
-          <w:numId w:val="1"/>
-        </w:numPr>
-      </w:pPr>
-      <w:r>
-        <w:t>Capital geht z.T. ins Minus, weil er Käufe zulässt, wenn capital &gt; 1, aber die meisten Sachen kosten mehr als 1 und so geht es in</w:t>
-      </w:r>
-      <w:r>
-        <w:t xml:space="preserve">s </w:t>
-      </w:r>
-      <w:r>
-        <w:t>Minus</w:t>
-      </w:r>
-    </w:p>
-    <w:p>
-      <w:pPr>
-        <w:pStyle w:val="Listenabsatz"/>
-        <w:numPr>
-          <w:ilvl w:val="0"/>
-          <w:numId w:val="1"/>
-        </w:numPr>
-      </w:pPr>
-      <w:r>
-        <w:t>neues Klassendiagramm</w:t>
-      </w:r>
-    </w:p>
-    <w:p>
-      <w:pPr>
-        <w:pStyle w:val="Listenabsatz"/>
-        <w:numPr>
-          <w:ilvl w:val="0"/>
-          <w:numId w:val="1"/>
-        </w:numPr>
-      </w:pPr>
-      <w:r>
-        <w:t>Buck muss sich auf canvas bewegen</w:t>
-      </w:r>
-      <w:r>
-        <w:t xml:space="preserve"> (Intervall, Hitbox)</w:t>
+        <w:t xml:space="preserve">Buck muss sich auf </w:t>
+      </w:r>
+      <w:proofErr w:type="spellStart"/>
+      <w:r>
+        <w:t>canvas</w:t>
+      </w:r>
+      <w:proofErr w:type="spellEnd"/>
+      <w:r>
+        <w:t xml:space="preserve"> bewegen</w:t>
+      </w:r>
+      <w:r>
+        <w:t xml:space="preserve"> (Intervall, </w:t>
+      </w:r>
+      <w:proofErr w:type="spellStart"/>
+      <w:r>
+        <w:t>Hitbox</w:t>
+      </w:r>
+      <w:proofErr w:type="spellEnd"/>
+      <w:r>
+        <w:t>)</w:t>
       </w:r>
     </w:p>
     <w:sectPr>

</xml_diff>

<commit_message>
Stand 19.07. 1 Uhr morgens
</commit_message>
<xml_diff>
--- a/ENDAUFGABE2/ToDo.docx
+++ b/ENDAUFGABE2/ToDo.docx
@@ -14,21 +14,7 @@
         <w:rPr>
           <w:lang w:val="en-US"/>
         </w:rPr>
-        <w:t>State-</w:t>
-      </w:r>
-      <w:proofErr w:type="spellStart"/>
-      <w:r>
-        <w:rPr>
-          <w:lang w:val="en-US"/>
-        </w:rPr>
-        <w:t>Bildchen</w:t>
-      </w:r>
-      <w:proofErr w:type="spellEnd"/>
-      <w:r>
-        <w:rPr>
-          <w:lang w:val="en-US"/>
-        </w:rPr>
-        <w:t xml:space="preserve"> in State</w:t>
+        <w:t>State-Bildchen in State</w:t>
       </w:r>
       <w:r>
         <w:rPr>
@@ -109,26 +95,25 @@
         </w:numPr>
       </w:pPr>
       <w:r>
-        <w:t xml:space="preserve">Buck muss sich auf </w:t>
-      </w:r>
-      <w:proofErr w:type="spellStart"/>
-      <w:r>
-        <w:t>canvas</w:t>
-      </w:r>
-      <w:proofErr w:type="spellEnd"/>
-      <w:r>
-        <w:t xml:space="preserve"> bewegen</w:t>
-      </w:r>
-      <w:r>
-        <w:t xml:space="preserve"> (Intervall, </w:t>
-      </w:r>
-      <w:proofErr w:type="spellStart"/>
-      <w:r>
-        <w:t>Hitbox</w:t>
-      </w:r>
-      <w:proofErr w:type="spellEnd"/>
-      <w:r>
-        <w:t>)</w:t>
+        <w:t>Buck muss sich auf canvas bewegen</w:t>
+      </w:r>
+      <w:r>
+        <w:t xml:space="preserve"> (Intervall, Hitbox)</w:t>
+      </w:r>
+    </w:p>
+    <w:p>
+      <w:pPr>
+        <w:pStyle w:val="Listenabsatz"/>
+        <w:numPr>
+          <w:ilvl w:val="0"/>
+          <w:numId w:val="1"/>
+        </w:numPr>
+      </w:pPr>
+      <w:r>
+        <w:t>Super call</w:t>
+      </w:r>
+      <w:r>
+        <w:t xml:space="preserve"> &amp; sellPrice</w:t>
       </w:r>
     </w:p>
     <w:sectPr>

</xml_diff>

<commit_message>
Code zwar noch nicht ganz fertig, aber ich lass es jetzt
</commit_message>
<xml_diff>
--- a/ENDAUFGABE2/ToDo.docx
+++ b/ENDAUFGABE2/ToDo.docx
@@ -9,12 +9,29 @@
           <w:ilvl w:val="0"/>
           <w:numId w:val="1"/>
         </w:numPr>
-      </w:pPr>
-      <w:r>
         <w:rPr>
           <w:lang w:val="en-US"/>
         </w:rPr>
-        <w:t>State-Bildchen in State</w:t>
+      </w:pPr>
+      <w:r>
+        <w:rPr>
+          <w:lang w:val="en-US"/>
+        </w:rPr>
+        <w:t>State-</w:t>
+      </w:r>
+      <w:proofErr w:type="spellStart"/>
+      <w:r>
+        <w:rPr>
+          <w:lang w:val="en-US"/>
+        </w:rPr>
+        <w:t>Bildchen</w:t>
+      </w:r>
+      <w:proofErr w:type="spellEnd"/>
+      <w:r>
+        <w:rPr>
+          <w:lang w:val="en-US"/>
+        </w:rPr>
+        <w:t xml:space="preserve"> in State</w:t>
       </w:r>
       <w:r>
         <w:rPr>
@@ -38,39 +55,29 @@
         </w:numPr>
       </w:pPr>
       <w:r>
-        <w:t>H</w:t>
-      </w:r>
-      <w:r>
-        <w:t>arvest</w:t>
-      </w:r>
-      <w:r>
-        <w:t>-Funktion</w:t>
+        <w:t xml:space="preserve">Buck muss sich auf </w:t>
+      </w:r>
+      <w:proofErr w:type="spellStart"/>
+      <w:r>
+        <w:t>canvas</w:t>
+      </w:r>
+      <w:proofErr w:type="spellEnd"/>
+      <w:r>
+        <w:t xml:space="preserve"> bewegen</w:t>
+      </w:r>
+      <w:r>
+        <w:t xml:space="preserve"> (Intervall, </w:t>
+      </w:r>
+      <w:proofErr w:type="spellStart"/>
+      <w:r>
+        <w:t>Hitbox</w:t>
+      </w:r>
+      <w:proofErr w:type="spellEnd"/>
+      <w:r>
+        <w:t>)</w:t>
       </w:r>
     </w:p>
-    <w:p>
-      <w:pPr>
-        <w:pStyle w:val="Listenabsatz"/>
-        <w:numPr>
-          <w:ilvl w:val="1"/>
-          <w:numId w:val="1"/>
-        </w:numPr>
-      </w:pPr>
-      <w:r>
-        <w:t>Bildchen muss verschwinden</w:t>
-      </w:r>
-    </w:p>
-    <w:p>
-      <w:pPr>
-        <w:pStyle w:val="Listenabsatz"/>
-        <w:numPr>
-          <w:ilvl w:val="1"/>
-          <w:numId w:val="1"/>
-        </w:numPr>
-      </w:pPr>
-      <w:r>
-        <w:t xml:space="preserve">Capital muss aufgeschlagen werden </w:t>
-      </w:r>
-    </w:p>
+    <w:p/>
     <w:p>
       <w:pPr>
         <w:pStyle w:val="Listenabsatz"/>
@@ -80,40 +87,7 @@
         </w:numPr>
       </w:pPr>
       <w:r>
-        <w:t>neues Klassendiagramm</w:t>
-      </w:r>
-      <w:r>
-        <w:t xml:space="preserve"> + AD</w:t>
-      </w:r>
-    </w:p>
-    <w:p>
-      <w:pPr>
-        <w:pStyle w:val="Listenabsatz"/>
-        <w:numPr>
-          <w:ilvl w:val="0"/>
-          <w:numId w:val="1"/>
-        </w:numPr>
-      </w:pPr>
-      <w:r>
-        <w:t>Buck muss sich auf canvas bewegen</w:t>
-      </w:r>
-      <w:r>
-        <w:t xml:space="preserve"> (Intervall, Hitbox)</w:t>
-      </w:r>
-    </w:p>
-    <w:p>
-      <w:pPr>
-        <w:pStyle w:val="Listenabsatz"/>
-        <w:numPr>
-          <w:ilvl w:val="0"/>
-          <w:numId w:val="1"/>
-        </w:numPr>
-      </w:pPr>
-      <w:r>
-        <w:t>Super call</w:t>
-      </w:r>
-      <w:r>
-        <w:t xml:space="preserve"> &amp; sellPrice</w:t>
+        <w:t>neues Klassendiagramm + AD</w:t>
       </w:r>
     </w:p>
     <w:sectPr>

</xml_diff>